<commit_message>
Ahmed & Kenny switched roles
</commit_message>
<xml_diff>
--- a/Submissions/Progress Report1.docx
+++ b/Submissions/Progress Report1.docx
@@ -248,26 +248,18 @@
           <w:color w:val="FF0000"/>
         </w:rPr>
       </w:pPr>
+    </w:p>
+    <w:p>
+      <w:pPr>
+        <w:ind w:left="360"/>
+      </w:pPr>
+      <w:r>
+        <w:t>Kenny</w:t>
+      </w:r>
       <w:bookmarkStart w:id="0" w:name="_GoBack"/>
       <w:bookmarkEnd w:id="0"/>
-    </w:p>
-    <w:p>
-      <w:pPr>
-        <w:ind w:left="360"/>
-      </w:pPr>
-      <w:r>
-        <w:t>Ahmed</w:t>
-      </w:r>
-      <w:r>
-        <w:t xml:space="preserve"> will be responsible for the UI and the design assets that will go into the </w:t>
-      </w:r>
-      <w:proofErr w:type="gramStart"/>
-      <w:r>
-        <w:t>application</w:t>
-      </w:r>
-      <w:proofErr w:type="gramEnd"/>
-      <w:r>
-        <w:t>.</w:t>
+      <w:r>
+        <w:t xml:space="preserve"> will be responsible for the UI and the design assets that will go into the application.</w:t>
       </w:r>
     </w:p>
     <w:p>
@@ -362,7 +354,10 @@
         </w:rPr>
       </w:pPr>
       <w:r>
-        <w:t>Kenny will be responsible for the java code.</w:t>
+        <w:t>Ahmed</w:t>
+      </w:r>
+      <w:r>
+        <w:t xml:space="preserve"> will be responsible for the java code.</w:t>
       </w:r>
     </w:p>
     <w:sectPr>

</xml_diff>